<commit_message>
Commit código y word completo
</commit_message>
<xml_diff>
--- a/c03/ocultamiento/METODOS DE OCULTAMIENTO THREE -  David Gutiérrez.docx
+++ b/c03/ocultamiento/METODOS DE OCULTAMIENTO THREE -  David Gutiérrez.docx
@@ -69,8 +69,17 @@
       <w:pPr>
         <w:jc w:val="both"/>
       </w:pPr>
-      <w:bookmarkStart w:id="0" w:name="_GoBack"/>
-      <w:bookmarkEnd w:id="0"/>
+      <w:r>
+        <w:t xml:space="preserve">Permite ver o quitar un objeto con true </w:t>
+      </w:r>
+      <w:proofErr w:type="spellStart"/>
+      <w:r>
+        <w:t>or</w:t>
+      </w:r>
+      <w:proofErr w:type="spellEnd"/>
+      <w:r>
+        <w:t xml:space="preserve"> false</w:t>
+      </w:r>
     </w:p>
     <w:p>
       <w:pPr>
@@ -347,6 +356,19 @@
       <w:pPr>
         <w:jc w:val="both"/>
       </w:pPr>
+      <w:r>
+        <w:t xml:space="preserve">Método que habilita o deshabilita que los objetos se </w:t>
+      </w:r>
+      <w:proofErr w:type="spellStart"/>
+      <w:r>
+        <w:t>rendericen</w:t>
+      </w:r>
+      <w:proofErr w:type="spellEnd"/>
+      <w:r>
+        <w:t xml:space="preserve"> fuera del campo de visión de la cámara</w:t>
+      </w:r>
+      <w:bookmarkStart w:id="0" w:name="_GoBack"/>
+      <w:bookmarkEnd w:id="0"/>
     </w:p>
     <w:p>
       <w:pPr>

</xml_diff>